<commit_message>
commit working code 1
</commit_message>
<xml_diff>
--- a/Py_City_Schools/Pandas_Challenge_PCS_ReanMe.docx
+++ b/Py_City_Schools/Pandas_Challenge_PCS_ReanMe.docx
@@ -7,6 +7,7 @@
         <w:pStyle w:val="PlainText"/>
         <w:rPr>
           <w:rFonts w:ascii="Courier New" w:hAnsi="Courier New" w:cs="Courier New"/>
+          <w:color w:val="FF0000"/>
         </w:rPr>
       </w:pPr>
     </w:p>
@@ -80,6 +81,21 @@
         </w:rPr>
         <w:t>1. Create a new repository for this project called `pandas-challenge`. **Do not add this homework to an existing repository**.</w:t>
       </w:r>
+      <w:r>
+        <w:rPr>
+          <w:rFonts w:ascii="Courier New" w:hAnsi="Courier New" w:cs="Courier New"/>
+        </w:rPr>
+        <w:t xml:space="preserve"> </w:t>
+      </w:r>
+      <w:bookmarkStart w:id="0" w:name="_Hlk75525723"/>
+      <w:r>
+        <w:rPr>
+          <w:rFonts w:ascii="Courier New" w:hAnsi="Courier New" w:cs="Courier New"/>
+          <w:color w:val="FF0000"/>
+        </w:rPr>
+        <w:t>- done</w:t>
+      </w:r>
+      <w:bookmarkEnd w:id="0"/>
     </w:p>
     <w:p>
       <w:pPr>
@@ -94,89 +110,106 @@
         </w:rPr>
         <w:t>2. Clone the new repository to your computer.</w:t>
       </w:r>
-    </w:p>
-    <w:p>
-      <w:pPr>
-        <w:pStyle w:val="PlainText"/>
-        <w:rPr>
-          <w:rFonts w:ascii="Courier New" w:hAnsi="Courier New" w:cs="Courier New"/>
-        </w:rPr>
-      </w:pPr>
-      <w:r>
-        <w:rPr>
-          <w:rFonts w:ascii="Courier New" w:hAnsi="Courier New" w:cs="Courier New"/>
-        </w:rPr>
-        <w:t>3. Inside your local git repository, create a directory for the Pandas Challenge you choose. Use folder names corresponding to the challenges: **</w:t>
-      </w:r>
-      <w:proofErr w:type="spellStart"/>
-      <w:r>
-        <w:rPr>
-          <w:rFonts w:ascii="Courier New" w:hAnsi="Courier New" w:cs="Courier New"/>
-        </w:rPr>
-        <w:t>HeroesOfPymoli</w:t>
-      </w:r>
-      <w:proofErr w:type="spellEnd"/>
-      <w:r>
-        <w:rPr>
-          <w:rFonts w:ascii="Courier New" w:hAnsi="Courier New" w:cs="Courier New"/>
-        </w:rPr>
-        <w:t xml:space="preserve">** </w:t>
-      </w:r>
-      <w:proofErr w:type="gramStart"/>
-      <w:r>
-        <w:rPr>
-          <w:rFonts w:ascii="Courier New" w:hAnsi="Courier New" w:cs="Courier New"/>
-        </w:rPr>
-        <w:t>or  *</w:t>
-      </w:r>
-      <w:proofErr w:type="gramEnd"/>
-      <w:r>
-        <w:rPr>
-          <w:rFonts w:ascii="Courier New" w:hAnsi="Courier New" w:cs="Courier New"/>
-        </w:rPr>
-        <w:t>*</w:t>
-      </w:r>
-      <w:proofErr w:type="spellStart"/>
-      <w:r>
-        <w:rPr>
-          <w:rFonts w:ascii="Courier New" w:hAnsi="Courier New" w:cs="Courier New"/>
-        </w:rPr>
-        <w:t>PyCitySchools</w:t>
-      </w:r>
-      <w:proofErr w:type="spellEnd"/>
-      <w:r>
-        <w:rPr>
-          <w:rFonts w:ascii="Courier New" w:hAnsi="Courier New" w:cs="Courier New"/>
-        </w:rPr>
-        <w:t>**.</w:t>
-      </w:r>
-    </w:p>
-    <w:p>
-      <w:pPr>
-        <w:pStyle w:val="PlainText"/>
-        <w:rPr>
-          <w:rFonts w:ascii="Courier New" w:hAnsi="Courier New" w:cs="Courier New"/>
-        </w:rPr>
-      </w:pPr>
-      <w:r>
-        <w:rPr>
-          <w:rFonts w:ascii="Courier New" w:hAnsi="Courier New" w:cs="Courier New"/>
-        </w:rPr>
-        <w:t xml:space="preserve">4. Add your </w:t>
-      </w:r>
-      <w:proofErr w:type="spellStart"/>
-      <w:r>
-        <w:rPr>
-          <w:rFonts w:ascii="Courier New" w:hAnsi="Courier New" w:cs="Courier New"/>
-        </w:rPr>
-        <w:t>Jupyter</w:t>
-      </w:r>
-      <w:proofErr w:type="spellEnd"/>
-      <w:r>
-        <w:rPr>
-          <w:rFonts w:ascii="Courier New" w:hAnsi="Courier New" w:cs="Courier New"/>
-        </w:rPr>
-        <w:t xml:space="preserve"> notebook to this folder. This will be the main script to run for analysis.</w:t>
+      <w:r>
+        <w:rPr>
+          <w:rFonts w:ascii="Courier New" w:hAnsi="Courier New" w:cs="Courier New"/>
+          <w:color w:val="FF0000"/>
+        </w:rPr>
+        <w:t xml:space="preserve"> </w:t>
+      </w:r>
+      <w:r>
+        <w:rPr>
+          <w:rFonts w:ascii="Courier New" w:hAnsi="Courier New" w:cs="Courier New"/>
+          <w:color w:val="FF0000"/>
+        </w:rPr>
+        <w:t>- done</w:t>
+      </w:r>
+    </w:p>
+    <w:p>
+      <w:pPr>
+        <w:pStyle w:val="PlainText"/>
+        <w:rPr>
+          <w:rFonts w:ascii="Courier New" w:hAnsi="Courier New" w:cs="Courier New"/>
+        </w:rPr>
+      </w:pPr>
+      <w:r>
+        <w:rPr>
+          <w:rFonts w:ascii="Courier New" w:hAnsi="Courier New" w:cs="Courier New"/>
+        </w:rPr>
+        <w:t xml:space="preserve">3. Inside your local git repository, create a directory for the Pandas Challenge you choose. Use folder names corresponding to the challenges: **HeroesOfPymoli** </w:t>
+      </w:r>
+      <w:r>
+        <w:rPr>
+          <w:rFonts w:ascii="Courier New" w:hAnsi="Courier New" w:cs="Courier New"/>
+        </w:rPr>
+        <w:t>or *</w:t>
+      </w:r>
+      <w:r>
+        <w:rPr>
+          <w:rFonts w:ascii="Courier New" w:hAnsi="Courier New" w:cs="Courier New"/>
+        </w:rPr>
+        <w:t>*PyCitySchools*</w:t>
+      </w:r>
+      <w:r>
+        <w:rPr>
+          <w:rFonts w:ascii="Courier New" w:hAnsi="Courier New" w:cs="Courier New"/>
+        </w:rPr>
+        <w:t>*.</w:t>
+      </w:r>
+      <w:r>
+        <w:rPr>
+          <w:rFonts w:ascii="Courier New" w:hAnsi="Courier New" w:cs="Courier New"/>
+          <w:color w:val="FF0000"/>
+        </w:rPr>
+        <w:t xml:space="preserve"> -</w:t>
+      </w:r>
+      <w:r>
+        <w:rPr>
+          <w:rFonts w:ascii="Courier New" w:hAnsi="Courier New" w:cs="Courier New"/>
+          <w:color w:val="FF0000"/>
+        </w:rPr>
+        <w:t xml:space="preserve"> don</w:t>
+      </w:r>
+      <w:r>
+        <w:rPr>
+          <w:rFonts w:ascii="Courier New" w:hAnsi="Courier New" w:cs="Courier New"/>
+          <w:color w:val="FF0000"/>
+        </w:rPr>
+        <w:t>e I picked PyCitySchools</w:t>
+      </w:r>
+      <w:r>
+        <w:rPr>
+          <w:rFonts w:ascii="Courier New" w:hAnsi="Courier New" w:cs="Courier New"/>
+        </w:rPr>
+        <w:t xml:space="preserve"> </w:t>
+      </w:r>
+    </w:p>
+    <w:p>
+      <w:pPr>
+        <w:pStyle w:val="PlainText"/>
+        <w:rPr>
+          <w:rFonts w:ascii="Courier New" w:hAnsi="Courier New" w:cs="Courier New"/>
+        </w:rPr>
+      </w:pPr>
+      <w:r>
+        <w:rPr>
+          <w:rFonts w:ascii="Courier New" w:hAnsi="Courier New" w:cs="Courier New"/>
+        </w:rPr>
+        <w:t>4. Add your Jupyter notebook to this folder. This will be the main script to run for analysis.</w:t>
+      </w:r>
+      <w:r>
+        <w:rPr>
+          <w:rFonts w:ascii="Courier New" w:hAnsi="Courier New" w:cs="Courier New"/>
+          <w:color w:val="FF0000"/>
+        </w:rPr>
+        <w:t xml:space="preserve"> </w:t>
+      </w:r>
+      <w:r>
+        <w:rPr>
+          <w:rFonts w:ascii="Courier New" w:hAnsi="Courier New" w:cs="Courier New"/>
+          <w:color w:val="FF0000"/>
+        </w:rPr>
+        <w:t>- done</w:t>
       </w:r>
     </w:p>
     <w:p>
@@ -191,6 +224,19 @@
           <w:rFonts w:ascii="Courier New" w:hAnsi="Courier New" w:cs="Courier New"/>
         </w:rPr>
         <w:t>5. Push the above changes to GitHub or GitLab</w:t>
+      </w:r>
+      <w:r>
+        <w:rPr>
+          <w:rFonts w:ascii="Courier New" w:hAnsi="Courier New" w:cs="Courier New"/>
+        </w:rPr>
+        <w:t xml:space="preserve"> </w:t>
+      </w:r>
+      <w:r>
+        <w:rPr>
+          <w:rFonts w:ascii="Courier New" w:hAnsi="Courier New" w:cs="Courier New"/>
+          <w:color w:val="FF0000"/>
+        </w:rPr>
+        <w:t>- done</w:t>
       </w:r>
     </w:p>
     <w:p>
@@ -217,98 +263,58 @@
           <w:b/>
           <w:bCs/>
         </w:rPr>
-        <w:t xml:space="preserve">Option 2: </w:t>
-      </w:r>
-      <w:proofErr w:type="spellStart"/>
-      <w:r>
-        <w:rPr>
-          <w:rFonts w:ascii="Courier New" w:hAnsi="Courier New" w:cs="Courier New"/>
-          <w:b/>
-          <w:bCs/>
-        </w:rPr>
-        <w:t>PyCitySchools</w:t>
-      </w:r>
-      <w:proofErr w:type="spellEnd"/>
-    </w:p>
-    <w:p>
-      <w:pPr>
-        <w:pStyle w:val="PlainText"/>
-        <w:rPr>
-          <w:rFonts w:ascii="Courier New" w:hAnsi="Courier New" w:cs="Courier New"/>
-        </w:rPr>
-      </w:pPr>
-    </w:p>
-    <w:p>
-      <w:pPr>
-        <w:pStyle w:val="PlainText"/>
-        <w:rPr>
-          <w:rFonts w:ascii="Courier New" w:hAnsi="Courier New" w:cs="Courier New"/>
-        </w:rPr>
-      </w:pPr>
-      <w:r>
-        <w:rPr>
-          <w:rFonts w:ascii="Courier New" w:hAnsi="Courier New" w:cs="Courier New"/>
-        </w:rPr>
-        <w:t xml:space="preserve">As a first task, </w:t>
-      </w:r>
-      <w:proofErr w:type="gramStart"/>
-      <w:r>
-        <w:rPr>
-          <w:rFonts w:ascii="Courier New" w:hAnsi="Courier New" w:cs="Courier New"/>
-        </w:rPr>
-        <w:t>you've</w:t>
-      </w:r>
-      <w:proofErr w:type="gramEnd"/>
-      <w:r>
-        <w:rPr>
-          <w:rFonts w:ascii="Courier New" w:hAnsi="Courier New" w:cs="Courier New"/>
-        </w:rPr>
-        <w:t xml:space="preserve"> been asked to analyze the district-wide standardized test results.</w:t>
-      </w:r>
-    </w:p>
-    <w:p>
-      <w:pPr>
-        <w:pStyle w:val="PlainText"/>
-        <w:rPr>
-          <w:rFonts w:ascii="Courier New" w:hAnsi="Courier New" w:cs="Courier New"/>
-        </w:rPr>
-      </w:pPr>
-      <w:r>
-        <w:rPr>
-          <w:rFonts w:ascii="Courier New" w:hAnsi="Courier New" w:cs="Courier New"/>
-        </w:rPr>
-        <w:t xml:space="preserve">You'll be given access to every student's math and reading </w:t>
-      </w:r>
-      <w:proofErr w:type="gramStart"/>
-      <w:r>
-        <w:rPr>
-          <w:rFonts w:ascii="Courier New" w:hAnsi="Courier New" w:cs="Courier New"/>
-        </w:rPr>
-        <w:t>score</w:t>
-      </w:r>
-      <w:proofErr w:type="gramEnd"/>
-    </w:p>
-    <w:p>
-      <w:pPr>
-        <w:pStyle w:val="PlainText"/>
-        <w:rPr>
-          <w:rFonts w:ascii="Courier New" w:hAnsi="Courier New" w:cs="Courier New"/>
-        </w:rPr>
-      </w:pPr>
-      <w:r>
-        <w:rPr>
-          <w:rFonts w:ascii="Courier New" w:hAnsi="Courier New" w:cs="Courier New"/>
-        </w:rPr>
-        <w:t xml:space="preserve">as well as various information on the schools they </w:t>
-      </w:r>
-      <w:proofErr w:type="gramStart"/>
-      <w:r>
-        <w:rPr>
-          <w:rFonts w:ascii="Courier New" w:hAnsi="Courier New" w:cs="Courier New"/>
-        </w:rPr>
-        <w:t>attend</w:t>
-      </w:r>
-      <w:proofErr w:type="gramEnd"/>
+        <w:t>Option 2: PyCitySchools</w:t>
+      </w:r>
+    </w:p>
+    <w:p>
+      <w:pPr>
+        <w:pStyle w:val="PlainText"/>
+        <w:rPr>
+          <w:rFonts w:ascii="Courier New" w:hAnsi="Courier New" w:cs="Courier New"/>
+        </w:rPr>
+      </w:pPr>
+    </w:p>
+    <w:p>
+      <w:pPr>
+        <w:pStyle w:val="PlainText"/>
+        <w:rPr>
+          <w:rFonts w:ascii="Courier New" w:hAnsi="Courier New" w:cs="Courier New"/>
+        </w:rPr>
+      </w:pPr>
+      <w:r>
+        <w:rPr>
+          <w:rFonts w:ascii="Courier New" w:hAnsi="Courier New" w:cs="Courier New"/>
+        </w:rPr>
+        <w:t>As a first task, you've been asked to analyze the district-wide standardized test results.</w:t>
+      </w:r>
+    </w:p>
+    <w:p>
+      <w:pPr>
+        <w:pStyle w:val="PlainText"/>
+        <w:rPr>
+          <w:rFonts w:ascii="Courier New" w:hAnsi="Courier New" w:cs="Courier New"/>
+        </w:rPr>
+      </w:pPr>
+      <w:r>
+        <w:rPr>
+          <w:rFonts w:ascii="Courier New" w:hAnsi="Courier New" w:cs="Courier New"/>
+        </w:rPr>
+        <w:t>You'll be given access to every student's math and reading score</w:t>
+      </w:r>
+    </w:p>
+    <w:p>
+      <w:pPr>
+        <w:pStyle w:val="PlainText"/>
+        <w:rPr>
+          <w:rFonts w:ascii="Courier New" w:hAnsi="Courier New" w:cs="Courier New"/>
+        </w:rPr>
+      </w:pPr>
+      <w:r>
+        <w:rPr>
+          <w:rFonts w:ascii="Courier New" w:hAnsi="Courier New" w:cs="Courier New"/>
+        </w:rPr>
+        <w:t>as well as various information on the schools they attend</w:t>
+      </w:r>
     </w:p>
     <w:p>
       <w:pPr>
@@ -371,21 +377,7 @@
         <w:rPr>
           <w:rFonts w:ascii="Courier New" w:hAnsi="Courier New" w:cs="Courier New"/>
         </w:rPr>
-        <w:t xml:space="preserve">Create a </w:t>
-      </w:r>
-      <w:proofErr w:type="gramStart"/>
-      <w:r>
-        <w:rPr>
-          <w:rFonts w:ascii="Courier New" w:hAnsi="Courier New" w:cs="Courier New"/>
-        </w:rPr>
-        <w:t>high level</w:t>
-      </w:r>
-      <w:proofErr w:type="gramEnd"/>
-      <w:r>
-        <w:rPr>
-          <w:rFonts w:ascii="Courier New" w:hAnsi="Courier New" w:cs="Courier New"/>
-        </w:rPr>
-        <w:t xml:space="preserve"> snapshot (in table form) of the district's key metrics, including:</w:t>
+        <w:t>Create a high level snapshot (in table form) of the district's key metrics, including:</w:t>
       </w:r>
     </w:p>
     <w:p>
@@ -871,16 +863,8 @@
         <w:rPr>
           <w:rFonts w:ascii="Courier New" w:hAnsi="Courier New" w:cs="Courier New"/>
         </w:rPr>
-        <w:t xml:space="preserve">Create a table that highlights the bottom 5 performing schools based on % Overall </w:t>
-      </w:r>
-      <w:proofErr w:type="gramStart"/>
-      <w:r>
-        <w:rPr>
-          <w:rFonts w:ascii="Courier New" w:hAnsi="Courier New" w:cs="Courier New"/>
-        </w:rPr>
-        <w:t>Passing</w:t>
-      </w:r>
-      <w:proofErr w:type="gramEnd"/>
+        <w:t>Create a table that highlights the bottom 5 performing schools based on % Overall Passing</w:t>
+      </w:r>
     </w:p>
     <w:p>
       <w:pPr>
@@ -1257,280 +1241,210 @@
         <w:rPr>
           <w:rFonts w:ascii="Courier New" w:hAnsi="Courier New" w:cs="Courier New"/>
         </w:rPr>
-        <w:t xml:space="preserve">Use the </w:t>
-      </w:r>
-      <w:proofErr w:type="gramStart"/>
-      <w:r>
-        <w:rPr>
-          <w:rFonts w:ascii="Courier New" w:hAnsi="Courier New" w:cs="Courier New"/>
-        </w:rPr>
-        <w:t>pandas</w:t>
-      </w:r>
-      <w:proofErr w:type="gramEnd"/>
-      <w:r>
-        <w:rPr>
-          <w:rFonts w:ascii="Courier New" w:hAnsi="Courier New" w:cs="Courier New"/>
-        </w:rPr>
-        <w:t xml:space="preserve"> library and </w:t>
+        <w:t>Use the pandas library and Jupyter Notebook.</w:t>
+      </w:r>
+    </w:p>
+    <w:p>
+      <w:pPr>
+        <w:pStyle w:val="PlainText"/>
+        <w:rPr>
+          <w:rFonts w:ascii="Courier New" w:hAnsi="Courier New" w:cs="Courier New"/>
+        </w:rPr>
+      </w:pPr>
+      <w:r>
+        <w:rPr>
+          <w:rFonts w:ascii="Courier New" w:hAnsi="Courier New" w:cs="Courier New"/>
+        </w:rPr>
+        <w:t xml:space="preserve">submit a link to your </w:t>
       </w:r>
       <w:proofErr w:type="spellStart"/>
       <w:r>
         <w:rPr>
           <w:rFonts w:ascii="Courier New" w:hAnsi="Courier New" w:cs="Courier New"/>
         </w:rPr>
-        <w:t>Jupyter</w:t>
+        <w:t>Github</w:t>
       </w:r>
       <w:proofErr w:type="spellEnd"/>
       <w:r>
         <w:rPr>
           <w:rFonts w:ascii="Courier New" w:hAnsi="Courier New" w:cs="Courier New"/>
         </w:rPr>
-        <w:t xml:space="preserve"> Notebook.</w:t>
-      </w:r>
-    </w:p>
-    <w:p>
-      <w:pPr>
-        <w:pStyle w:val="PlainText"/>
-        <w:rPr>
-          <w:rFonts w:ascii="Courier New" w:hAnsi="Courier New" w:cs="Courier New"/>
-        </w:rPr>
-      </w:pPr>
-      <w:r>
-        <w:rPr>
-          <w:rFonts w:ascii="Courier New" w:hAnsi="Courier New" w:cs="Courier New"/>
-        </w:rPr>
-        <w:t xml:space="preserve">submit a link to your </w:t>
+        <w:t>/Git Lab repo that contains your Jupyter Notebook.</w:t>
+      </w:r>
+    </w:p>
+    <w:p>
+      <w:pPr>
+        <w:pStyle w:val="PlainText"/>
+        <w:rPr>
+          <w:rFonts w:ascii="Courier New" w:hAnsi="Courier New" w:cs="Courier New"/>
+        </w:rPr>
+      </w:pPr>
+      <w:r>
+        <w:rPr>
+          <w:rFonts w:ascii="Courier New" w:hAnsi="Courier New" w:cs="Courier New"/>
+        </w:rPr>
+        <w:t>include a written description of at least two observable trends based on the data.</w:t>
+      </w:r>
+    </w:p>
+    <w:p>
+      <w:pPr>
+        <w:pStyle w:val="PlainText"/>
+        <w:rPr>
+          <w:rFonts w:ascii="Courier New" w:hAnsi="Courier New" w:cs="Courier New"/>
+        </w:rPr>
+      </w:pPr>
+      <w:r>
+        <w:rPr>
+          <w:rFonts w:ascii="Courier New" w:hAnsi="Courier New" w:cs="Courier New"/>
+        </w:rPr>
+        <w:t>Use Example Solution for a reference on expected format.</w:t>
+      </w:r>
+    </w:p>
+    <w:p>
+      <w:pPr>
+        <w:pStyle w:val="PlainText"/>
+        <w:rPr>
+          <w:rFonts w:ascii="Courier New" w:hAnsi="Courier New" w:cs="Courier New"/>
+        </w:rPr>
+      </w:pPr>
+      <w:r>
+        <w:rPr>
+          <w:rFonts w:ascii="Courier New" w:hAnsi="Courier New" w:cs="Courier New"/>
+        </w:rPr>
+        <w:t>Hints and Considerations</w:t>
+      </w:r>
+    </w:p>
+    <w:p>
+      <w:pPr>
+        <w:pStyle w:val="PlainText"/>
+        <w:rPr>
+          <w:rFonts w:ascii="Courier New" w:hAnsi="Courier New" w:cs="Courier New"/>
+        </w:rPr>
+      </w:pPr>
+    </w:p>
+    <w:p>
+      <w:pPr>
+        <w:pStyle w:val="PlainText"/>
+        <w:rPr>
+          <w:rFonts w:ascii="Courier New" w:hAnsi="Courier New" w:cs="Courier New"/>
+        </w:rPr>
+      </w:pPr>
+      <w:r>
+        <w:rPr>
+          <w:rFonts w:ascii="Courier New" w:hAnsi="Courier New" w:cs="Courier New"/>
+        </w:rPr>
+        <w:t>Learning to program requires one to constantly tinker, experiment, and learn on the fly.</w:t>
+      </w:r>
+    </w:p>
+    <w:p>
+      <w:pPr>
+        <w:pStyle w:val="PlainText"/>
+        <w:rPr>
+          <w:rFonts w:ascii="Courier New" w:hAnsi="Courier New" w:cs="Courier New"/>
+        </w:rPr>
+      </w:pPr>
+      <w:r>
+        <w:rPr>
+          <w:rFonts w:ascii="Courier New" w:hAnsi="Courier New" w:cs="Courier New"/>
+        </w:rPr>
+        <w:t>You are doing exactly the _right_ thing, if you find yourself constantly practicing Google-Fu and diving into documentation.</w:t>
+      </w:r>
+    </w:p>
+    <w:p>
+      <w:pPr>
+        <w:pStyle w:val="PlainText"/>
+        <w:rPr>
+          <w:rFonts w:ascii="Courier New" w:hAnsi="Courier New" w:cs="Courier New"/>
+        </w:rPr>
+      </w:pPr>
+      <w:r>
+        <w:rPr>
+          <w:rFonts w:ascii="Courier New" w:hAnsi="Courier New" w:cs="Courier New"/>
+        </w:rPr>
+        <w:t xml:space="preserve">There is just no way (or reason) to try and memorize it all. </w:t>
+      </w:r>
+    </w:p>
+    <w:p>
+      <w:pPr>
+        <w:pStyle w:val="PlainText"/>
+        <w:rPr>
+          <w:rFonts w:ascii="Courier New" w:hAnsi="Courier New" w:cs="Courier New"/>
+        </w:rPr>
+      </w:pPr>
+      <w:r>
+        <w:rPr>
+          <w:rFonts w:ascii="Courier New" w:hAnsi="Courier New" w:cs="Courier New"/>
+        </w:rPr>
+        <w:t>Online references are available for you to use when you need them. So use them!</w:t>
+      </w:r>
+    </w:p>
+    <w:p>
+      <w:pPr>
+        <w:pStyle w:val="PlainText"/>
+        <w:rPr>
+          <w:rFonts w:ascii="Courier New" w:hAnsi="Courier New" w:cs="Courier New"/>
+        </w:rPr>
+      </w:pPr>
+      <w:r>
+        <w:rPr>
+          <w:rFonts w:ascii="Courier New" w:hAnsi="Courier New" w:cs="Courier New"/>
+        </w:rPr>
+        <w:t xml:space="preserve">Take each of these tasks one at a time. </w:t>
+      </w:r>
+    </w:p>
+    <w:p>
+      <w:pPr>
+        <w:pStyle w:val="PlainText"/>
+        <w:rPr>
+          <w:rFonts w:ascii="Courier New" w:hAnsi="Courier New" w:cs="Courier New"/>
+        </w:rPr>
+      </w:pPr>
+      <w:r>
+        <w:rPr>
+          <w:rFonts w:ascii="Courier New" w:hAnsi="Courier New" w:cs="Courier New"/>
+        </w:rPr>
+        <w:t>Begin your work, answering the basic questions:</w:t>
+      </w:r>
+    </w:p>
+    <w:p>
+      <w:pPr>
+        <w:pStyle w:val="PlainText"/>
+        <w:rPr>
+          <w:rFonts w:ascii="Courier New" w:hAnsi="Courier New" w:cs="Courier New"/>
+        </w:rPr>
+      </w:pPr>
+      <w:r>
+        <w:rPr>
+          <w:rFonts w:ascii="Courier New" w:hAnsi="Courier New" w:cs="Courier New"/>
+        </w:rPr>
+        <w:t xml:space="preserve">"How do I import the data?" </w:t>
+      </w:r>
+    </w:p>
+    <w:p>
+      <w:pPr>
+        <w:pStyle w:val="PlainText"/>
+        <w:rPr>
+          <w:rFonts w:ascii="Courier New" w:hAnsi="Courier New" w:cs="Courier New"/>
+        </w:rPr>
+      </w:pPr>
+      <w:r>
+        <w:rPr>
+          <w:rFonts w:ascii="Courier New" w:hAnsi="Courier New" w:cs="Courier New"/>
+        </w:rPr>
+        <w:t xml:space="preserve">"How do I convert the data into a </w:t>
       </w:r>
       <w:proofErr w:type="spellStart"/>
       <w:r>
         <w:rPr>
           <w:rFonts w:ascii="Courier New" w:hAnsi="Courier New" w:cs="Courier New"/>
         </w:rPr>
-        <w:t>Github</w:t>
+        <w:t>DataFrame</w:t>
       </w:r>
       <w:proofErr w:type="spellEnd"/>
       <w:r>
         <w:rPr>
           <w:rFonts w:ascii="Courier New" w:hAnsi="Courier New" w:cs="Courier New"/>
         </w:rPr>
-        <w:t xml:space="preserve">/Git Lab repo that contains your </w:t>
-      </w:r>
-      <w:proofErr w:type="spellStart"/>
-      <w:r>
-        <w:rPr>
-          <w:rFonts w:ascii="Courier New" w:hAnsi="Courier New" w:cs="Courier New"/>
-        </w:rPr>
-        <w:t>Jupyter</w:t>
-      </w:r>
-      <w:proofErr w:type="spellEnd"/>
-      <w:r>
-        <w:rPr>
-          <w:rFonts w:ascii="Courier New" w:hAnsi="Courier New" w:cs="Courier New"/>
-        </w:rPr>
-        <w:t xml:space="preserve"> Notebook.</w:t>
-      </w:r>
-    </w:p>
-    <w:p>
-      <w:pPr>
-        <w:pStyle w:val="PlainText"/>
-        <w:rPr>
-          <w:rFonts w:ascii="Courier New" w:hAnsi="Courier New" w:cs="Courier New"/>
-        </w:rPr>
-      </w:pPr>
-      <w:r>
-        <w:rPr>
-          <w:rFonts w:ascii="Courier New" w:hAnsi="Courier New" w:cs="Courier New"/>
-        </w:rPr>
-        <w:t>include a written description of at least two observable trends based on the data.</w:t>
-      </w:r>
-    </w:p>
-    <w:p>
-      <w:pPr>
-        <w:pStyle w:val="PlainText"/>
-        <w:rPr>
-          <w:rFonts w:ascii="Courier New" w:hAnsi="Courier New" w:cs="Courier New"/>
-        </w:rPr>
-      </w:pPr>
-      <w:r>
-        <w:rPr>
-          <w:rFonts w:ascii="Courier New" w:hAnsi="Courier New" w:cs="Courier New"/>
-        </w:rPr>
-        <w:t>Use Example Solution for a reference on expected format.</w:t>
-      </w:r>
-    </w:p>
-    <w:p>
-      <w:pPr>
-        <w:pStyle w:val="PlainText"/>
-        <w:rPr>
-          <w:rFonts w:ascii="Courier New" w:hAnsi="Courier New" w:cs="Courier New"/>
-        </w:rPr>
-      </w:pPr>
-      <w:r>
-        <w:rPr>
-          <w:rFonts w:ascii="Courier New" w:hAnsi="Courier New" w:cs="Courier New"/>
-        </w:rPr>
-        <w:t>Hints and Considerations</w:t>
-      </w:r>
-    </w:p>
-    <w:p>
-      <w:pPr>
-        <w:pStyle w:val="PlainText"/>
-        <w:rPr>
-          <w:rFonts w:ascii="Courier New" w:hAnsi="Courier New" w:cs="Courier New"/>
-        </w:rPr>
-      </w:pPr>
-    </w:p>
-    <w:p>
-      <w:pPr>
-        <w:pStyle w:val="PlainText"/>
-        <w:rPr>
-          <w:rFonts w:ascii="Courier New" w:hAnsi="Courier New" w:cs="Courier New"/>
-        </w:rPr>
-      </w:pPr>
-      <w:r>
-        <w:rPr>
-          <w:rFonts w:ascii="Courier New" w:hAnsi="Courier New" w:cs="Courier New"/>
-        </w:rPr>
-        <w:t>Learning to program requires one to constantly tinker, experiment, and learn on the fly.</w:t>
-      </w:r>
-    </w:p>
-    <w:p>
-      <w:pPr>
-        <w:pStyle w:val="PlainText"/>
-        <w:rPr>
-          <w:rFonts w:ascii="Courier New" w:hAnsi="Courier New" w:cs="Courier New"/>
-        </w:rPr>
-      </w:pPr>
-      <w:r>
-        <w:rPr>
-          <w:rFonts w:ascii="Courier New" w:hAnsi="Courier New" w:cs="Courier New"/>
-        </w:rPr>
-        <w:t xml:space="preserve">You are doing exactly the _right_ </w:t>
-      </w:r>
-      <w:proofErr w:type="gramStart"/>
-      <w:r>
-        <w:rPr>
-          <w:rFonts w:ascii="Courier New" w:hAnsi="Courier New" w:cs="Courier New"/>
-        </w:rPr>
-        <w:t>thing, if</w:t>
-      </w:r>
-      <w:proofErr w:type="gramEnd"/>
-      <w:r>
-        <w:rPr>
-          <w:rFonts w:ascii="Courier New" w:hAnsi="Courier New" w:cs="Courier New"/>
-        </w:rPr>
-        <w:t xml:space="preserve"> you find yourself constantly practicing Google-Fu and diving into documentation.</w:t>
-      </w:r>
-    </w:p>
-    <w:p>
-      <w:pPr>
-        <w:pStyle w:val="PlainText"/>
-        <w:rPr>
-          <w:rFonts w:ascii="Courier New" w:hAnsi="Courier New" w:cs="Courier New"/>
-        </w:rPr>
-      </w:pPr>
-      <w:r>
-        <w:rPr>
-          <w:rFonts w:ascii="Courier New" w:hAnsi="Courier New" w:cs="Courier New"/>
-        </w:rPr>
-        <w:t xml:space="preserve">There is just no way (or reason) to try and memorize it all. </w:t>
-      </w:r>
-    </w:p>
-    <w:p>
-      <w:pPr>
-        <w:pStyle w:val="PlainText"/>
-        <w:rPr>
-          <w:rFonts w:ascii="Courier New" w:hAnsi="Courier New" w:cs="Courier New"/>
-        </w:rPr>
-      </w:pPr>
-      <w:r>
-        <w:rPr>
-          <w:rFonts w:ascii="Courier New" w:hAnsi="Courier New" w:cs="Courier New"/>
-        </w:rPr>
-        <w:t xml:space="preserve">Online references are available for you to use when you need them. </w:t>
-      </w:r>
-      <w:proofErr w:type="gramStart"/>
-      <w:r>
-        <w:rPr>
-          <w:rFonts w:ascii="Courier New" w:hAnsi="Courier New" w:cs="Courier New"/>
-        </w:rPr>
-        <w:t>So</w:t>
-      </w:r>
-      <w:proofErr w:type="gramEnd"/>
-      <w:r>
-        <w:rPr>
-          <w:rFonts w:ascii="Courier New" w:hAnsi="Courier New" w:cs="Courier New"/>
-        </w:rPr>
-        <w:t xml:space="preserve"> use them!</w:t>
-      </w:r>
-    </w:p>
-    <w:p>
-      <w:pPr>
-        <w:pStyle w:val="PlainText"/>
-        <w:rPr>
-          <w:rFonts w:ascii="Courier New" w:hAnsi="Courier New" w:cs="Courier New"/>
-        </w:rPr>
-      </w:pPr>
-      <w:r>
-        <w:rPr>
-          <w:rFonts w:ascii="Courier New" w:hAnsi="Courier New" w:cs="Courier New"/>
-        </w:rPr>
-        <w:t xml:space="preserve">Take each of these tasks one at a time. </w:t>
-      </w:r>
-    </w:p>
-    <w:p>
-      <w:pPr>
-        <w:pStyle w:val="PlainText"/>
-        <w:rPr>
-          <w:rFonts w:ascii="Courier New" w:hAnsi="Courier New" w:cs="Courier New"/>
-        </w:rPr>
-      </w:pPr>
-      <w:r>
-        <w:rPr>
-          <w:rFonts w:ascii="Courier New" w:hAnsi="Courier New" w:cs="Courier New"/>
-        </w:rPr>
-        <w:t>Begin your work, answering the basic questions:</w:t>
-      </w:r>
-    </w:p>
-    <w:p>
-      <w:pPr>
-        <w:pStyle w:val="PlainText"/>
-        <w:rPr>
-          <w:rFonts w:ascii="Courier New" w:hAnsi="Courier New" w:cs="Courier New"/>
-        </w:rPr>
-      </w:pPr>
-      <w:r>
-        <w:rPr>
-          <w:rFonts w:ascii="Courier New" w:hAnsi="Courier New" w:cs="Courier New"/>
-        </w:rPr>
-        <w:t xml:space="preserve">"How do I import the data?" </w:t>
-      </w:r>
-    </w:p>
-    <w:p>
-      <w:pPr>
-        <w:pStyle w:val="PlainText"/>
-        <w:rPr>
-          <w:rFonts w:ascii="Courier New" w:hAnsi="Courier New" w:cs="Courier New"/>
-        </w:rPr>
-      </w:pPr>
-      <w:r>
-        <w:rPr>
-          <w:rFonts w:ascii="Courier New" w:hAnsi="Courier New" w:cs="Courier New"/>
-        </w:rPr>
-        <w:t xml:space="preserve">"How do I convert the data into a </w:t>
-      </w:r>
-      <w:proofErr w:type="spellStart"/>
-      <w:r>
-        <w:rPr>
-          <w:rFonts w:ascii="Courier New" w:hAnsi="Courier New" w:cs="Courier New"/>
-        </w:rPr>
-        <w:t>DataFrame</w:t>
-      </w:r>
-      <w:proofErr w:type="spellEnd"/>
-      <w:r>
-        <w:rPr>
-          <w:rFonts w:ascii="Courier New" w:hAnsi="Courier New" w:cs="Courier New"/>
-        </w:rPr>
         <w:t xml:space="preserve">?" </w:t>
       </w:r>
     </w:p>
@@ -1555,19 +1469,11 @@
           <w:rFonts w:ascii="Courier New" w:hAnsi="Courier New" w:cs="Courier New"/>
         </w:rPr>
       </w:pPr>
-      <w:proofErr w:type="gramStart"/>
-      <w:r>
-        <w:rPr>
-          <w:rFonts w:ascii="Courier New" w:hAnsi="Courier New" w:cs="Courier New"/>
-        </w:rPr>
-        <w:t>Don't</w:t>
-      </w:r>
-      <w:proofErr w:type="gramEnd"/>
-      <w:r>
-        <w:rPr>
-          <w:rFonts w:ascii="Courier New" w:hAnsi="Courier New" w:cs="Courier New"/>
-        </w:rPr>
-        <w:t xml:space="preserve"> get intimidated by the number of asks. Many of them are repetitive in nature with just a few tweaks. </w:t>
+      <w:r>
+        <w:rPr>
+          <w:rFonts w:ascii="Courier New" w:hAnsi="Courier New" w:cs="Courier New"/>
+        </w:rPr>
+        <w:t xml:space="preserve">Don't get intimidated by the number of asks. Many of them are repetitive in nature with just a few tweaks. </w:t>
       </w:r>
     </w:p>
     <w:p>
@@ -1609,21 +1515,7 @@
         <w:rPr>
           <w:rFonts w:ascii="Courier New" w:hAnsi="Courier New" w:cs="Courier New"/>
         </w:rPr>
-        <w:t xml:space="preserve">Don't get discouraged if you find yourself </w:t>
-      </w:r>
-      <w:proofErr w:type="gramStart"/>
-      <w:r>
-        <w:rPr>
-          <w:rFonts w:ascii="Courier New" w:hAnsi="Courier New" w:cs="Courier New"/>
-        </w:rPr>
-        <w:t>spending  hours</w:t>
-      </w:r>
-      <w:proofErr w:type="gramEnd"/>
-      <w:r>
-        <w:rPr>
-          <w:rFonts w:ascii="Courier New" w:hAnsi="Courier New" w:cs="Courier New"/>
-        </w:rPr>
-        <w:t xml:space="preserve"> initially with little progress. </w:t>
+        <w:t xml:space="preserve">Don't get discouraged if you find yourself spending  hours initially with little progress. </w:t>
       </w:r>
     </w:p>
     <w:p>
@@ -1679,49 +1571,27 @@
         <w:rPr>
           <w:rFonts w:ascii="Courier New" w:hAnsi="Courier New" w:cs="Courier New"/>
         </w:rPr>
-        <w:t xml:space="preserve">Just remember, true success comes from mastery and _not_ a completed homework assignment. </w:t>
-      </w:r>
-      <w:proofErr w:type="gramStart"/>
-      <w:r>
-        <w:rPr>
-          <w:rFonts w:ascii="Courier New" w:hAnsi="Courier New" w:cs="Courier New"/>
-        </w:rPr>
-        <w:t>So</w:t>
-      </w:r>
-      <w:proofErr w:type="gramEnd"/>
-      <w:r>
-        <w:rPr>
-          <w:rFonts w:ascii="Courier New" w:hAnsi="Courier New" w:cs="Courier New"/>
-        </w:rPr>
-        <w:t xml:space="preserve"> challenge yourself to truly succeed!</w:t>
-      </w:r>
-    </w:p>
-    <w:p>
-      <w:pPr>
-        <w:pStyle w:val="PlainText"/>
-        <w:rPr>
-          <w:rFonts w:ascii="Courier New" w:hAnsi="Courier New" w:cs="Courier New"/>
-        </w:rPr>
-      </w:pPr>
-      <w:r>
-        <w:rPr>
-          <w:rFonts w:ascii="Courier New" w:hAnsi="Courier New" w:cs="Courier New"/>
-        </w:rPr>
-        <w:t>Ensure your repository has regular commits (</w:t>
-      </w:r>
-      <w:proofErr w:type="gramStart"/>
-      <w:r>
-        <w:rPr>
-          <w:rFonts w:ascii="Courier New" w:hAnsi="Courier New" w:cs="Courier New"/>
-        </w:rPr>
-        <w:t>i.e.</w:t>
-      </w:r>
-      <w:proofErr w:type="gramEnd"/>
-      <w:r>
-        <w:rPr>
-          <w:rFonts w:ascii="Courier New" w:hAnsi="Courier New" w:cs="Courier New"/>
-        </w:rPr>
-        <w:t xml:space="preserve"> 20+ commits) and a thorough README.md file</w:t>
+        <w:t>Just remember, true success comes from mastery and _not_ a completed homework assignment. So challenge yourself to truly succeed!</w:t>
+      </w:r>
+    </w:p>
+    <w:p>
+      <w:pPr>
+        <w:pStyle w:val="PlainText"/>
+        <w:rPr>
+          <w:rFonts w:ascii="Courier New" w:hAnsi="Courier New" w:cs="Courier New"/>
+        </w:rPr>
+      </w:pPr>
+      <w:r>
+        <w:rPr>
+          <w:rFonts w:ascii="Courier New" w:hAnsi="Courier New" w:cs="Courier New"/>
+        </w:rPr>
+        <w:t>Ensure your repository has regular commits (i.e. 20+ commits) and a thorough README.md file</w:t>
+      </w:r>
+      <w:r>
+        <w:rPr>
+          <w:rFonts w:ascii="Courier New" w:hAnsi="Courier New" w:cs="Courier New"/>
+        </w:rPr>
+        <w:t xml:space="preserve"> </w:t>
       </w:r>
     </w:p>
     <w:p>
@@ -2989,25 +2859,7 @@
           <w:b/>
           <w:bCs/>
         </w:rPr>
-        <w:t xml:space="preserve">Rubric for </w:t>
-      </w:r>
-      <w:proofErr w:type="spellStart"/>
-      <w:r>
-        <w:rPr>
-          <w:rFonts w:ascii="Courier New" w:hAnsi="Courier New" w:cs="Courier New"/>
-          <w:b/>
-          <w:bCs/>
-        </w:rPr>
-        <w:t>PyCitySchools</w:t>
-      </w:r>
-      <w:proofErr w:type="spellEnd"/>
-      <w:r>
-        <w:rPr>
-          <w:rFonts w:ascii="Courier New" w:hAnsi="Courier New" w:cs="Courier New"/>
-          <w:b/>
-          <w:bCs/>
-        </w:rPr>
-        <w:t>: </w:t>
+        <w:t>Rubric for PyCitySchools: </w:t>
       </w:r>
     </w:p>
     <w:tbl>
@@ -3365,21 +3217,7 @@
               <w:rPr>
                 <w:rFonts w:ascii="Courier New" w:hAnsi="Courier New" w:cs="Courier New"/>
               </w:rPr>
-              <w:t xml:space="preserve"> Output for </w:t>
-            </w:r>
-            <w:proofErr w:type="spellStart"/>
-            <w:r>
-              <w:rPr>
-                <w:rFonts w:ascii="Courier New" w:hAnsi="Courier New" w:cs="Courier New"/>
-              </w:rPr>
-              <w:t>PyCitySchools</w:t>
-            </w:r>
-            <w:proofErr w:type="spellEnd"/>
-            <w:r>
-              <w:rPr>
-                <w:rFonts w:ascii="Courier New" w:hAnsi="Courier New" w:cs="Courier New"/>
-              </w:rPr>
-              <w:t xml:space="preserve"> contains all:</w:t>
+              <w:t xml:space="preserve"> Output for PyCitySchools contains all:</w:t>
             </w:r>
           </w:p>
           <w:p>
@@ -3467,21 +3305,7 @@
               <w:rPr>
                 <w:rFonts w:ascii="Courier New" w:hAnsi="Courier New" w:cs="Courier New"/>
               </w:rPr>
-              <w:t xml:space="preserve"> Bottom Performing Schools (</w:t>
-            </w:r>
-            <w:proofErr w:type="gramStart"/>
-            <w:r>
-              <w:rPr>
-                <w:rFonts w:ascii="Courier New" w:hAnsi="Courier New" w:cs="Courier New"/>
-              </w:rPr>
-              <w:t>By  %</w:t>
-            </w:r>
-            <w:proofErr w:type="gramEnd"/>
-            <w:r>
-              <w:rPr>
-                <w:rFonts w:ascii="Courier New" w:hAnsi="Courier New" w:cs="Courier New"/>
-              </w:rPr>
-              <w:t xml:space="preserve"> Overall Passing)</w:t>
+              <w:t xml:space="preserve"> Bottom Performing Schools (By  % Overall Passing)</w:t>
             </w:r>
           </w:p>
           <w:p>
@@ -3621,21 +3445,7 @@
               <w:rPr>
                 <w:rFonts w:ascii="Courier New" w:hAnsi="Courier New" w:cs="Courier New"/>
               </w:rPr>
-              <w:t xml:space="preserve"> Output for </w:t>
-            </w:r>
-            <w:proofErr w:type="spellStart"/>
-            <w:r>
-              <w:rPr>
-                <w:rFonts w:ascii="Courier New" w:hAnsi="Courier New" w:cs="Courier New"/>
-              </w:rPr>
-              <w:t>PyCitySchools</w:t>
-            </w:r>
-            <w:proofErr w:type="spellEnd"/>
-            <w:r>
-              <w:rPr>
-                <w:rFonts w:ascii="Courier New" w:hAnsi="Courier New" w:cs="Courier New"/>
-              </w:rPr>
-              <w:t xml:space="preserve"> contains at least 7:</w:t>
+              <w:t xml:space="preserve"> Output for PyCitySchools contains at least 7:</w:t>
             </w:r>
           </w:p>
           <w:p>
@@ -3723,21 +3533,7 @@
               <w:rPr>
                 <w:rFonts w:ascii="Courier New" w:hAnsi="Courier New" w:cs="Courier New"/>
               </w:rPr>
-              <w:t xml:space="preserve"> Bottom Performing Schools (</w:t>
-            </w:r>
-            <w:proofErr w:type="gramStart"/>
-            <w:r>
-              <w:rPr>
-                <w:rFonts w:ascii="Courier New" w:hAnsi="Courier New" w:cs="Courier New"/>
-              </w:rPr>
-              <w:t>By  %</w:t>
-            </w:r>
-            <w:proofErr w:type="gramEnd"/>
-            <w:r>
-              <w:rPr>
-                <w:rFonts w:ascii="Courier New" w:hAnsi="Courier New" w:cs="Courier New"/>
-              </w:rPr>
-              <w:t xml:space="preserve"> Overall Passing</w:t>
+              <w:t xml:space="preserve"> Bottom Performing Schools (By  % Overall Passing</w:t>
             </w:r>
           </w:p>
           <w:p>
@@ -3877,29 +3673,7 @@
               <w:rPr>
                 <w:rFonts w:ascii="Courier New" w:hAnsi="Courier New" w:cs="Courier New"/>
               </w:rPr>
-              <w:t xml:space="preserve"> Output for </w:t>
-            </w:r>
-            <w:proofErr w:type="spellStart"/>
-            <w:proofErr w:type="gramStart"/>
-            <w:r>
-              <w:rPr>
-                <w:rFonts w:ascii="Courier New" w:hAnsi="Courier New" w:cs="Courier New"/>
-              </w:rPr>
-              <w:t>PyCitySchools</w:t>
-            </w:r>
-            <w:proofErr w:type="spellEnd"/>
-            <w:r>
-              <w:rPr>
-                <w:rFonts w:ascii="Courier New" w:hAnsi="Courier New" w:cs="Courier New"/>
-              </w:rPr>
-              <w:t>  contains</w:t>
-            </w:r>
-            <w:proofErr w:type="gramEnd"/>
-            <w:r>
-              <w:rPr>
-                <w:rFonts w:ascii="Courier New" w:hAnsi="Courier New" w:cs="Courier New"/>
-              </w:rPr>
-              <w:t xml:space="preserve"> at least 5:</w:t>
+              <w:t xml:space="preserve"> Output for PyCitySchools  contains at least 5:</w:t>
             </w:r>
           </w:p>
           <w:p>
@@ -4095,21 +3869,7 @@
               <w:rPr>
                 <w:rFonts w:ascii="Courier New" w:hAnsi="Courier New" w:cs="Courier New"/>
               </w:rPr>
-              <w:t xml:space="preserve"> Output for </w:t>
-            </w:r>
-            <w:proofErr w:type="spellStart"/>
-            <w:r>
-              <w:rPr>
-                <w:rFonts w:ascii="Courier New" w:hAnsi="Courier New" w:cs="Courier New"/>
-              </w:rPr>
-              <w:t>PyCitySchools</w:t>
-            </w:r>
-            <w:proofErr w:type="spellEnd"/>
-            <w:r>
-              <w:rPr>
-                <w:rFonts w:ascii="Courier New" w:hAnsi="Courier New" w:cs="Courier New"/>
-              </w:rPr>
-              <w:t xml:space="preserve"> contains 2 or fewer:</w:t>
+              <w:t xml:space="preserve"> Output for PyCitySchools contains 2 or fewer:</w:t>
             </w:r>
           </w:p>
           <w:p>
@@ -4343,16 +4103,8 @@
               <w:rPr>
                 <w:rFonts w:ascii="Courier New" w:hAnsi="Courier New" w:cs="Courier New"/>
               </w:rPr>
-              <w:t xml:space="preserve">Submission was empty or </w:t>
-            </w:r>
-            <w:proofErr w:type="gramStart"/>
-            <w:r>
-              <w:rPr>
-                <w:rFonts w:ascii="Courier New" w:hAnsi="Courier New" w:cs="Courier New"/>
-              </w:rPr>
-              <w:t>blank</w:t>
-            </w:r>
-            <w:proofErr w:type="gramEnd"/>
+              <w:t>Submission was empty or blank</w:t>
+            </w:r>
           </w:p>
           <w:p>
             <w:pPr>
@@ -5041,21 +4793,7 @@
               <w:rPr>
                 <w:rFonts w:ascii="Courier New" w:hAnsi="Courier New" w:cs="Courier New"/>
               </w:rPr>
-              <w:t xml:space="preserve"> is used in </w:t>
-            </w:r>
-            <w:proofErr w:type="spellStart"/>
-            <w:r>
-              <w:rPr>
-                <w:rFonts w:ascii="Courier New" w:hAnsi="Courier New" w:cs="Courier New"/>
-              </w:rPr>
-              <w:t>PyCitySchools</w:t>
-            </w:r>
-            <w:proofErr w:type="spellEnd"/>
-            <w:r>
-              <w:rPr>
-                <w:rFonts w:ascii="Courier New" w:hAnsi="Courier New" w:cs="Courier New"/>
-              </w:rPr>
-              <w:t xml:space="preserve"> in determining the following:</w:t>
+              <w:t xml:space="preserve"> is used in PyCitySchools in determining the following:</w:t>
             </w:r>
             <w:r>
               <w:rPr>
@@ -5243,21 +4981,7 @@
               <w:rPr>
                 <w:rFonts w:ascii="Courier New" w:hAnsi="Courier New" w:cs="Courier New"/>
               </w:rPr>
-              <w:t xml:space="preserve"> is used for </w:t>
-            </w:r>
-            <w:proofErr w:type="spellStart"/>
-            <w:r>
-              <w:rPr>
-                <w:rFonts w:ascii="Courier New" w:hAnsi="Courier New" w:cs="Courier New"/>
-              </w:rPr>
-              <w:t>PyCitySchools</w:t>
-            </w:r>
-            <w:proofErr w:type="spellEnd"/>
-            <w:r>
-              <w:rPr>
-                <w:rFonts w:ascii="Courier New" w:hAnsi="Courier New" w:cs="Courier New"/>
-              </w:rPr>
-              <w:t xml:space="preserve"> in determining at least 4 of the following:</w:t>
+              <w:t xml:space="preserve"> is used for PyCitySchools in determining at least 4 of the following:</w:t>
             </w:r>
             <w:r>
               <w:rPr>
@@ -5431,29 +5155,7 @@
               <w:rPr>
                 <w:rFonts w:ascii="Courier New" w:hAnsi="Courier New" w:cs="Courier New"/>
               </w:rPr>
-              <w:t xml:space="preserve"> is used for </w:t>
-            </w:r>
-            <w:proofErr w:type="spellStart"/>
-            <w:proofErr w:type="gramStart"/>
-            <w:r>
-              <w:rPr>
-                <w:rFonts w:ascii="Courier New" w:hAnsi="Courier New" w:cs="Courier New"/>
-              </w:rPr>
-              <w:t>PyCitySchools</w:t>
-            </w:r>
-            <w:proofErr w:type="spellEnd"/>
-            <w:r>
-              <w:rPr>
-                <w:rFonts w:ascii="Courier New" w:hAnsi="Courier New" w:cs="Courier New"/>
-              </w:rPr>
-              <w:t>  in</w:t>
-            </w:r>
-            <w:proofErr w:type="gramEnd"/>
-            <w:r>
-              <w:rPr>
-                <w:rFonts w:ascii="Courier New" w:hAnsi="Courier New" w:cs="Courier New"/>
-              </w:rPr>
-              <w:t xml:space="preserve"> determining at least 3 of the following:</w:t>
+              <w:t xml:space="preserve"> is used for PyCitySchools  in determining at least 3 of the following:</w:t>
             </w:r>
           </w:p>
           <w:p>
@@ -5621,29 +5323,7 @@
               <w:rPr>
                 <w:rFonts w:ascii="Courier New" w:hAnsi="Courier New" w:cs="Courier New"/>
               </w:rPr>
-              <w:t xml:space="preserve"> is used for </w:t>
-            </w:r>
-            <w:proofErr w:type="spellStart"/>
-            <w:proofErr w:type="gramStart"/>
-            <w:r>
-              <w:rPr>
-                <w:rFonts w:ascii="Courier New" w:hAnsi="Courier New" w:cs="Courier New"/>
-              </w:rPr>
-              <w:t>PyCitySchools</w:t>
-            </w:r>
-            <w:proofErr w:type="spellEnd"/>
-            <w:r>
-              <w:rPr>
-                <w:rFonts w:ascii="Courier New" w:hAnsi="Courier New" w:cs="Courier New"/>
-              </w:rPr>
-              <w:t>  in</w:t>
-            </w:r>
-            <w:proofErr w:type="gramEnd"/>
-            <w:r>
-              <w:rPr>
-                <w:rFonts w:ascii="Courier New" w:hAnsi="Courier New" w:cs="Courier New"/>
-              </w:rPr>
-              <w:t xml:space="preserve"> determining 1 or fewer of the following:</w:t>
+              <w:t xml:space="preserve"> is used for PyCitySchools  in determining 1 or fewer of the following:</w:t>
             </w:r>
             <w:r>
               <w:rPr>
@@ -5866,27 +5546,11 @@
                 <w:rFonts w:ascii="Courier New" w:hAnsi="Courier New" w:cs="Courier New"/>
               </w:rPr>
             </w:pPr>
-            <w:proofErr w:type="spellStart"/>
-            <w:proofErr w:type="gramStart"/>
-            <w:r>
-              <w:rPr>
-                <w:rFonts w:ascii="Courier New" w:hAnsi="Courier New" w:cs="Courier New"/>
-              </w:rPr>
-              <w:t>PyCitySchools</w:t>
-            </w:r>
-            <w:proofErr w:type="spellEnd"/>
-            <w:r>
-              <w:rPr>
-                <w:rFonts w:ascii="Courier New" w:hAnsi="Courier New" w:cs="Courier New"/>
-              </w:rPr>
-              <w:t>  data</w:t>
-            </w:r>
-            <w:proofErr w:type="gramEnd"/>
-            <w:r>
-              <w:rPr>
-                <w:rFonts w:ascii="Courier New" w:hAnsi="Courier New" w:cs="Courier New"/>
-              </w:rPr>
-              <w:t xml:space="preserve"> was cut and binned for both correctly:</w:t>
+            <w:r>
+              <w:rPr>
+                <w:rFonts w:ascii="Courier New" w:hAnsi="Courier New" w:cs="Courier New"/>
+              </w:rPr>
+              <w:t>PyCitySchools  data was cut and binned for both correctly:</w:t>
             </w:r>
           </w:p>
           <w:p>
@@ -5962,27 +5626,11 @@
                 <w:rFonts w:ascii="Courier New" w:hAnsi="Courier New" w:cs="Courier New"/>
               </w:rPr>
             </w:pPr>
-            <w:proofErr w:type="spellStart"/>
-            <w:proofErr w:type="gramStart"/>
-            <w:r>
-              <w:rPr>
-                <w:rFonts w:ascii="Courier New" w:hAnsi="Courier New" w:cs="Courier New"/>
-              </w:rPr>
-              <w:t>PyCitySchools</w:t>
-            </w:r>
-            <w:proofErr w:type="spellEnd"/>
-            <w:r>
-              <w:rPr>
-                <w:rFonts w:ascii="Courier New" w:hAnsi="Courier New" w:cs="Courier New"/>
-              </w:rPr>
-              <w:t>  data</w:t>
-            </w:r>
-            <w:proofErr w:type="gramEnd"/>
-            <w:r>
-              <w:rPr>
-                <w:rFonts w:ascii="Courier New" w:hAnsi="Courier New" w:cs="Courier New"/>
-              </w:rPr>
-              <w:t xml:space="preserve"> was cut and binned for one correctly:</w:t>
+            <w:r>
+              <w:rPr>
+                <w:rFonts w:ascii="Courier New" w:hAnsi="Courier New" w:cs="Courier New"/>
+              </w:rPr>
+              <w:t>PyCitySchools  data was cut and binned for one correctly:</w:t>
             </w:r>
           </w:p>
           <w:p>
@@ -6058,19 +5706,11 @@
                 <w:rFonts w:ascii="Courier New" w:hAnsi="Courier New" w:cs="Courier New"/>
               </w:rPr>
             </w:pPr>
-            <w:proofErr w:type="spellStart"/>
-            <w:r>
-              <w:rPr>
-                <w:rFonts w:ascii="Courier New" w:hAnsi="Courier New" w:cs="Courier New"/>
-              </w:rPr>
-              <w:t>PyCitySchools</w:t>
-            </w:r>
-            <w:proofErr w:type="spellEnd"/>
-            <w:r>
-              <w:rPr>
-                <w:rFonts w:ascii="Courier New" w:hAnsi="Courier New" w:cs="Courier New"/>
-              </w:rPr>
-              <w:t xml:space="preserve"> data was cut and binned for one with errors:</w:t>
+            <w:r>
+              <w:rPr>
+                <w:rFonts w:ascii="Courier New" w:hAnsi="Courier New" w:cs="Courier New"/>
+              </w:rPr>
+              <w:t>PyCitySchools data was cut and binned for one with errors:</w:t>
             </w:r>
           </w:p>
           <w:p>

</xml_diff>